<commit_message>
Syntax error in functional and non functional requirements file fixed
</commit_message>
<xml_diff>
--- a/Домашна 1/Функционални и нефункционални барања.docx
+++ b/Домашна 1/Функционални и нефункционални барања.docx
@@ -397,31 +397,7 @@
           <w:sz w:val="24"/>
           <w:szCs w:val="24"/>
         </w:rPr>
-        <w:t xml:space="preserve">1.2 Системот треба да овозможи </w:t>
-      </w:r>
-      <w:r>
-        <w:rPr>
-          <w:rFonts w:asciiTheme="minorAscii" w:hAnsiTheme="minorAscii" w:eastAsiaTheme="minorAscii" w:cstheme="minorAscii"/>
-          <w:b w:val="0"/>
-          <w:bCs w:val="0"/>
-          <w:i w:val="0"/>
-          <w:iCs w:val="0"/>
-          <w:sz w:val="24"/>
-          <w:szCs w:val="24"/>
-        </w:rPr>
-        <w:t>пријавување на проблем со апликацијата од страна на корисник</w:t>
-      </w:r>
-      <w:r>
-        <w:rPr>
-          <w:rFonts w:asciiTheme="minorAscii" w:hAnsiTheme="minorAscii" w:eastAsiaTheme="minorAscii" w:cstheme="minorAscii"/>
-          <w:b w:val="0"/>
-          <w:bCs w:val="0"/>
-          <w:i w:val="0"/>
-          <w:iCs w:val="0"/>
-          <w:sz w:val="24"/>
-          <w:szCs w:val="24"/>
-        </w:rPr>
-        <w:t xml:space="preserve">. - </w:t>
+        <w:t xml:space="preserve">1.2 Системот треба да овозможи пријавување на проблем со апликацијата од страна на корисник. - </w:t>
       </w:r>
       <w:r>
         <w:rPr>
@@ -433,37 +409,14 @@
           <w:sz w:val="24"/>
           <w:szCs w:val="24"/>
         </w:rPr>
-        <w:t>Приоритет</w:t>
-      </w:r>
-      <w:r>
-        <w:rPr>
-          <w:rFonts w:asciiTheme="minorAscii" w:hAnsiTheme="minorAscii" w:eastAsiaTheme="minorAscii" w:cstheme="minorAscii"/>
-          <w:b/>
-          <w:bCs/>
-          <w:i/>
-          <w:iCs/>
-          <w:sz w:val="24"/>
-          <w:szCs w:val="24"/>
-        </w:rPr>
-        <w:t xml:space="preserve"> 1</w:t>
-      </w:r>
-      <w:r>
-        <w:rPr>
-          <w:rFonts w:asciiTheme="minorAscii" w:hAnsiTheme="minorAscii" w:eastAsiaTheme="minorAscii" w:cstheme="minorAscii"/>
-          <w:b/>
-          <w:bCs/>
-          <w:i/>
-          <w:iCs/>
-          <w:sz w:val="24"/>
-          <w:szCs w:val="24"/>
-        </w:rPr>
-        <w:t xml:space="preserve"> </w:t>
+        <w:t xml:space="preserve">Приоритет 1 </w:t>
       </w:r>
     </w:p>
     <w:p>
       <w:pPr>
         <w:pStyle w:val="6"/>
         <w:numPr>
+          <w:ilvl w:val="0"/>
           <w:numId w:val="0"/>
         </w:numPr>
         <w:spacing w:line="360" w:lineRule="auto"/>
@@ -487,33 +440,7 @@
           <w:sz w:val="24"/>
           <w:szCs w:val="24"/>
         </w:rPr>
-        <w:t xml:space="preserve">1.3 Системот треба да овозможи </w:t>
-      </w:r>
-      <w:r>
-        <w:rPr>
-          <w:rFonts w:asciiTheme="minorAscii" w:hAnsiTheme="minorAscii" w:eastAsiaTheme="minorAscii" w:cstheme="minorAscii"/>
-          <w:b w:val="0"/>
-          <w:bCs w:val="0"/>
-          <w:i w:val="0"/>
-          <w:iCs w:val="0"/>
-          <w:sz w:val="24"/>
-          <w:szCs w:val="24"/>
-        </w:rPr>
-        <w:t>приказ и детали за развивачите на софтверот.</w:t>
-      </w:r>
-      <w:bookmarkStart w:id="0" w:name="_GoBack"/>
-      <w:bookmarkEnd w:id="0"/>
-      <w:r>
-        <w:rPr>
-          <w:rFonts w:asciiTheme="minorAscii" w:hAnsiTheme="minorAscii" w:eastAsiaTheme="minorAscii" w:cstheme="minorAscii"/>
-          <w:b w:val="0"/>
-          <w:bCs w:val="0"/>
-          <w:i w:val="0"/>
-          <w:iCs w:val="0"/>
-          <w:sz w:val="24"/>
-          <w:szCs w:val="24"/>
-        </w:rPr>
-        <w:t xml:space="preserve"> - </w:t>
+        <w:t xml:space="preserve">1.3 Системот треба да овозможи приказ и детали за развивачите на софтверот. - </w:t>
       </w:r>
       <w:r>
         <w:rPr>
@@ -525,19 +452,7 @@
           <w:sz w:val="24"/>
           <w:szCs w:val="24"/>
         </w:rPr>
-        <w:t xml:space="preserve">Приоритет </w:t>
-      </w:r>
-      <w:r>
-        <w:rPr>
-          <w:rFonts w:asciiTheme="minorAscii" w:hAnsiTheme="minorAscii" w:eastAsiaTheme="minorAscii" w:cstheme="minorAscii"/>
-          <w:b/>
-          <w:bCs/>
-          <w:i/>
-          <w:iCs/>
-          <w:sz w:val="24"/>
-          <w:szCs w:val="24"/>
-        </w:rPr>
-        <w:t>1</w:t>
+        <w:t>Приоритет 1</w:t>
       </w:r>
       <w:r>
         <w:br w:type="textWrapping"/>
@@ -920,8 +835,58 @@
           <w:sz w:val="24"/>
           <w:szCs w:val="24"/>
         </w:rPr>
-        <w:t>2.4 Системот треба да овозможи повратна информација за регистрација на корисник во рок од 1 до 2 секунди.</w:t>
-      </w:r>
+        <w:t xml:space="preserve">2.4 Системот треба да овозможи повратна информација за </w:t>
+      </w:r>
+      <w:r>
+        <w:rPr>
+          <w:rFonts w:asciiTheme="minorAscii" w:hAnsiTheme="minorAscii" w:eastAsiaTheme="minorAscii" w:cstheme="minorAscii"/>
+          <w:b w:val="0"/>
+          <w:bCs w:val="0"/>
+          <w:i w:val="0"/>
+          <w:iCs w:val="0"/>
+          <w:sz w:val="24"/>
+          <w:szCs w:val="24"/>
+        </w:rPr>
+        <w:t xml:space="preserve">пријавување </w:t>
+      </w:r>
+      <w:r>
+        <w:rPr>
+          <w:rFonts w:asciiTheme="minorAscii" w:hAnsiTheme="minorAscii" w:eastAsiaTheme="minorAscii" w:cstheme="minorAscii"/>
+          <w:b w:val="0"/>
+          <w:bCs w:val="0"/>
+          <w:i w:val="0"/>
+          <w:iCs w:val="0"/>
+          <w:sz w:val="24"/>
+          <w:szCs w:val="24"/>
+        </w:rPr>
+        <w:t>на</w:t>
+      </w:r>
+      <w:r>
+        <w:rPr>
+          <w:rFonts w:asciiTheme="minorAscii" w:hAnsiTheme="minorAscii" w:eastAsiaTheme="minorAscii" w:cstheme="minorAscii"/>
+          <w:b w:val="0"/>
+          <w:bCs w:val="0"/>
+          <w:i w:val="0"/>
+          <w:iCs w:val="0"/>
+          <w:sz w:val="24"/>
+          <w:szCs w:val="24"/>
+        </w:rPr>
+        <w:t xml:space="preserve"> проблем од страна на</w:t>
+      </w:r>
+      <w:r>
+        <w:rPr>
+          <w:rFonts w:asciiTheme="minorAscii" w:hAnsiTheme="minorAscii" w:eastAsiaTheme="minorAscii" w:cstheme="minorAscii"/>
+          <w:b w:val="0"/>
+          <w:bCs w:val="0"/>
+          <w:i w:val="0"/>
+          <w:iCs w:val="0"/>
+          <w:sz w:val="24"/>
+          <w:szCs w:val="24"/>
+        </w:rPr>
+        <w:t xml:space="preserve"> корисник во рок од 1 до 2 секунди.</w:t>
+      </w:r>
+      <w:bookmarkStart w:id="0" w:name="_GoBack"/>
+      <w:bookmarkEnd w:id="0"/>
       <w:r>
         <w:br w:type="textWrapping"/>
       </w:r>

</xml_diff>